<commit_message>
finished meeting notes document
</commit_message>
<xml_diff>
--- a/Meeting_Minutes/9-11-2023 Client Interview Agenda and Meeting Log.docx
+++ b/Meeting_Minutes/9-11-2023 Client Interview Agenda and Meeting Log.docx
@@ -149,14 +149,14 @@
               <w:rPr>
                 <w:sz w:val="20"/>
                 <w:szCs w:val="20"/>
-                <w:lang w:val="es-US"/>
-              </w:rPr>
-            </w:pPr>
-            <w:r>
-              <w:rPr>
-                <w:sz w:val="20"/>
-                <w:szCs w:val="20"/>
-                <w:lang w:val="es-US"/>
+                <w:lang w:val="en-US"/>
+              </w:rPr>
+            </w:pPr>
+            <w:r>
+              <w:rPr>
+                <w:sz w:val="20"/>
+                <w:szCs w:val="20"/>
+                <w:lang w:val="en-US"/>
               </w:rPr>
               <w:t>Molly Meadows</w:t>
             </w:r>
@@ -167,54 +167,34 @@
               <w:rPr>
                 <w:sz w:val="20"/>
                 <w:szCs w:val="20"/>
-                <w:lang w:val="es-US"/>
-              </w:rPr>
-            </w:pPr>
-            <w:r>
-              <w:rPr>
-                <w:sz w:val="20"/>
-                <w:szCs w:val="20"/>
-                <w:lang w:val="es-US"/>
-              </w:rPr>
-              <w:t xml:space="preserve">Noah </w:t>
-            </w:r>
-            <w:proofErr w:type="spellStart"/>
-            <w:r>
-              <w:rPr>
-                <w:sz w:val="20"/>
-                <w:szCs w:val="20"/>
-                <w:lang w:val="es-US"/>
-              </w:rPr>
-              <w:t>Rieth</w:t>
-            </w:r>
-            <w:proofErr w:type="spellEnd"/>
-          </w:p>
-          <w:p>
-            <w:pPr>
-              <w:spacing w:line="240" w:lineRule="auto"/>
-              <w:rPr>
-                <w:sz w:val="20"/>
-                <w:szCs w:val="20"/>
-                <w:lang w:val="es-US"/>
-              </w:rPr>
-            </w:pPr>
-            <w:proofErr w:type="spellStart"/>
-            <w:r>
-              <w:rPr>
-                <w:sz w:val="20"/>
-                <w:szCs w:val="20"/>
-                <w:lang w:val="es-US"/>
-              </w:rPr>
-              <w:t>Xian</w:t>
-            </w:r>
-            <w:proofErr w:type="spellEnd"/>
-            <w:r>
-              <w:rPr>
-                <w:sz w:val="20"/>
-                <w:szCs w:val="20"/>
-                <w:lang w:val="es-US"/>
-              </w:rPr>
-              <w:t xml:space="preserve"> Gao</w:t>
+                <w:lang w:val="en-US"/>
+              </w:rPr>
+            </w:pPr>
+            <w:r>
+              <w:rPr>
+                <w:sz w:val="20"/>
+                <w:szCs w:val="20"/>
+                <w:lang w:val="en-US"/>
+              </w:rPr>
+              <w:t>Noah Rieth</w:t>
+            </w:r>
+          </w:p>
+          <w:p>
+            <w:pPr>
+              <w:spacing w:line="240" w:lineRule="auto"/>
+              <w:rPr>
+                <w:sz w:val="20"/>
+                <w:szCs w:val="20"/>
+                <w:lang w:val="en-US"/>
+              </w:rPr>
+            </w:pPr>
+            <w:r>
+              <w:rPr>
+                <w:sz w:val="20"/>
+                <w:szCs w:val="20"/>
+                <w:lang w:val="en-US"/>
+              </w:rPr>
+              <w:t>Xian Gao</w:t>
             </w:r>
           </w:p>
           <w:p>
@@ -323,17 +303,8 @@
                 <w:sz w:val="20"/>
                 <w:szCs w:val="20"/>
               </w:rPr>
-              <w:t xml:space="preserve">Dr. Alex </w:t>
-            </w:r>
-            <w:proofErr w:type="spellStart"/>
-            <w:r>
-              <w:rPr>
-                <w:sz w:val="20"/>
-                <w:szCs w:val="20"/>
-              </w:rPr>
-              <w:t>Vakanski</w:t>
-            </w:r>
-            <w:proofErr w:type="spellEnd"/>
+              <w:t>Dr. Alex Vakanski</w:t>
+            </w:r>
           </w:p>
         </w:tc>
       </w:tr>
@@ -810,6 +781,14 @@
                 <w:sz w:val="20"/>
                 <w:szCs w:val="20"/>
               </w:rPr>
+              <w:t xml:space="preserve">Client Interview </w:t>
+            </w:r>
+            <w:r>
+              <w:rPr>
+                <w:b/>
+                <w:sz w:val="20"/>
+                <w:szCs w:val="20"/>
+              </w:rPr>
               <w:t>Notes</w:t>
             </w:r>
           </w:p>
@@ -818,216 +797,541 @@
               <w:shd w:val="clear" w:color="auto" w:fill="FFFFFF"/>
               <w:spacing w:line="240" w:lineRule="auto"/>
               <w:rPr>
-                <w:b/>
-                <w:sz w:val="20"/>
-                <w:szCs w:val="20"/>
-              </w:rPr>
-            </w:pPr>
-            <w:r>
-              <w:rPr>
-                <w:b/>
-                <w:sz w:val="20"/>
-                <w:szCs w:val="20"/>
-              </w:rPr>
-              <w:t>Old Business</w:t>
-            </w:r>
-          </w:p>
-          <w:p>
-            <w:pPr>
+                <w:color w:val="222222"/>
+                <w:sz w:val="20"/>
+                <w:szCs w:val="20"/>
+              </w:rPr>
+            </w:pPr>
+          </w:p>
+          <w:p>
+            <w:pPr>
+              <w:shd w:val="clear" w:color="auto" w:fill="FFFFFF"/>
+              <w:spacing w:line="240" w:lineRule="auto"/>
+              <w:rPr>
+                <w:color w:val="222222"/>
+                <w:sz w:val="20"/>
+                <w:szCs w:val="20"/>
+              </w:rPr>
+            </w:pPr>
+            <w:r>
+              <w:rPr>
+                <w:color w:val="222222"/>
+                <w:sz w:val="20"/>
+                <w:szCs w:val="20"/>
+              </w:rPr>
+              <w:t>Purpose of project:</w:t>
+            </w:r>
+            <w:r>
+              <w:rPr>
+                <w:color w:val="222222"/>
+                <w:sz w:val="20"/>
+                <w:szCs w:val="20"/>
+              </w:rPr>
+              <w:t xml:space="preserve"> Physical Rehabilitation is </w:t>
+            </w:r>
+            <w:r>
+              <w:rPr>
+                <w:color w:val="222222"/>
+                <w:sz w:val="20"/>
+                <w:szCs w:val="20"/>
+              </w:rPr>
+              <w:t>expensive,</w:t>
+            </w:r>
+            <w:r>
+              <w:rPr>
+                <w:color w:val="222222"/>
+                <w:sz w:val="20"/>
+                <w:szCs w:val="20"/>
+              </w:rPr>
+              <w:t xml:space="preserve"> and it is difficult for patients to get feedback on their exercises which increases </w:t>
+            </w:r>
+            <w:r>
+              <w:rPr>
+                <w:color w:val="222222"/>
+                <w:sz w:val="20"/>
+                <w:szCs w:val="20"/>
+              </w:rPr>
+              <w:t>rehabilitation time. This project aims to take video submitted by the client of themselves completing an exercise and giving feedback on how they can do the exercise more efficiently.</w:t>
+            </w:r>
+          </w:p>
+          <w:p>
+            <w:pPr>
+              <w:shd w:val="clear" w:color="auto" w:fill="FFFFFF"/>
+              <w:spacing w:line="240" w:lineRule="auto"/>
+              <w:rPr>
+                <w:color w:val="222222"/>
+                <w:sz w:val="20"/>
+                <w:szCs w:val="20"/>
+              </w:rPr>
+            </w:pPr>
+          </w:p>
+          <w:p>
+            <w:pPr>
+              <w:shd w:val="clear" w:color="auto" w:fill="FFFFFF"/>
+              <w:spacing w:line="240" w:lineRule="auto"/>
+              <w:rPr>
+                <w:color w:val="222222"/>
+                <w:sz w:val="20"/>
+                <w:szCs w:val="20"/>
+              </w:rPr>
+            </w:pPr>
+            <w:r>
+              <w:rPr>
+                <w:color w:val="222222"/>
+                <w:sz w:val="20"/>
+                <w:szCs w:val="20"/>
+              </w:rPr>
+              <w:t xml:space="preserve">Goal: Create a virtual assistant for physical therapy exercises. </w:t>
+            </w:r>
+          </w:p>
+          <w:p>
+            <w:pPr>
+              <w:shd w:val="clear" w:color="auto" w:fill="FFFFFF"/>
+              <w:spacing w:line="240" w:lineRule="auto"/>
+              <w:rPr>
+                <w:color w:val="222222"/>
+                <w:sz w:val="20"/>
+                <w:szCs w:val="20"/>
+              </w:rPr>
+            </w:pPr>
+          </w:p>
+          <w:p>
+            <w:pPr>
+              <w:shd w:val="clear" w:color="auto" w:fill="FFFFFF"/>
+              <w:spacing w:line="240" w:lineRule="auto"/>
+              <w:rPr>
+                <w:color w:val="222222"/>
+                <w:sz w:val="20"/>
+                <w:szCs w:val="20"/>
+              </w:rPr>
+            </w:pPr>
+            <w:r>
+              <w:rPr>
+                <w:color w:val="222222"/>
+                <w:sz w:val="20"/>
+                <w:szCs w:val="20"/>
+              </w:rPr>
+              <w:t>Needs</w:t>
+            </w:r>
+            <w:r>
+              <w:rPr>
+                <w:color w:val="222222"/>
+                <w:sz w:val="20"/>
+                <w:szCs w:val="20"/>
+              </w:rPr>
+              <w:t>:</w:t>
+            </w:r>
+          </w:p>
+          <w:p>
+            <w:pPr>
+              <w:pStyle w:val="ListParagraph"/>
               <w:numPr>
                 <w:ilvl w:val="0"/>
-                <w:numId w:val="4"/>
+                <w:numId w:val="6"/>
               </w:numPr>
               <w:shd w:val="clear" w:color="auto" w:fill="FFFFFF"/>
               <w:spacing w:line="240" w:lineRule="auto"/>
               <w:rPr>
-                <w:sz w:val="20"/>
-                <w:szCs w:val="20"/>
-              </w:rPr>
-            </w:pPr>
-            <w:r>
-              <w:rPr>
-                <w:sz w:val="20"/>
-                <w:szCs w:val="20"/>
-              </w:rPr>
-              <w:t>Project Timeline Review (Presenter)</w:t>
-            </w:r>
-          </w:p>
-          <w:p>
-            <w:pPr>
+                <w:color w:val="222222"/>
+                <w:sz w:val="20"/>
+                <w:szCs w:val="20"/>
+              </w:rPr>
+            </w:pPr>
+            <w:r>
+              <w:rPr>
+                <w:color w:val="222222"/>
+                <w:sz w:val="20"/>
+                <w:szCs w:val="20"/>
+              </w:rPr>
+              <w:t>DATA! Collect data of at least one exercise</w:t>
+            </w:r>
+          </w:p>
+          <w:p>
+            <w:pPr>
+              <w:pStyle w:val="ListParagraph"/>
               <w:numPr>
                 <w:ilvl w:val="0"/>
-                <w:numId w:val="4"/>
+                <w:numId w:val="6"/>
               </w:numPr>
               <w:shd w:val="clear" w:color="auto" w:fill="FFFFFF"/>
               <w:spacing w:line="240" w:lineRule="auto"/>
               <w:rPr>
-                <w:sz w:val="20"/>
-                <w:szCs w:val="20"/>
-              </w:rPr>
-            </w:pPr>
-            <w:r>
-              <w:rPr>
-                <w:sz w:val="20"/>
-                <w:szCs w:val="20"/>
-              </w:rPr>
-              <w:t>Progress on Activity 1 (Presenter)</w:t>
-            </w:r>
-          </w:p>
-          <w:p>
-            <w:pPr>
+                <w:color w:val="222222"/>
+                <w:sz w:val="20"/>
+                <w:szCs w:val="20"/>
+              </w:rPr>
+            </w:pPr>
+            <w:r>
+              <w:rPr>
+                <w:color w:val="222222"/>
+                <w:sz w:val="20"/>
+                <w:szCs w:val="20"/>
+              </w:rPr>
+              <w:t>By using libraries that have already been built, extract the skeletal data from the videos</w:t>
+            </w:r>
+          </w:p>
+          <w:p>
+            <w:pPr>
+              <w:pStyle w:val="ListParagraph"/>
               <w:numPr>
                 <w:ilvl w:val="0"/>
-                <w:numId w:val="4"/>
+                <w:numId w:val="6"/>
               </w:numPr>
               <w:shd w:val="clear" w:color="auto" w:fill="FFFFFF"/>
               <w:spacing w:line="240" w:lineRule="auto"/>
               <w:rPr>
-                <w:sz w:val="20"/>
-                <w:szCs w:val="20"/>
-              </w:rPr>
-            </w:pPr>
-            <w:r>
-              <w:rPr>
-                <w:sz w:val="20"/>
-                <w:szCs w:val="20"/>
-              </w:rPr>
-              <w:t>Activity 2 (Presenter)</w:t>
+                <w:color w:val="222222"/>
+                <w:sz w:val="20"/>
+                <w:szCs w:val="20"/>
+              </w:rPr>
+            </w:pPr>
+            <w:r>
+              <w:rPr>
+                <w:color w:val="222222"/>
+                <w:sz w:val="20"/>
+                <w:szCs w:val="20"/>
+              </w:rPr>
+              <w:t xml:space="preserve">Create a model to </w:t>
+            </w:r>
+            <w:r>
+              <w:rPr>
+                <w:color w:val="222222"/>
+                <w:sz w:val="20"/>
+                <w:szCs w:val="20"/>
+              </w:rPr>
+              <w:t>determine how accurate the patient is at performing the exercise</w:t>
             </w:r>
           </w:p>
           <w:p>
             <w:pPr>
               <w:pStyle w:val="ListParagraph"/>
-              <w:shd w:val="clear" w:color="auto" w:fill="FFFFFF"/>
-              <w:spacing w:line="240" w:lineRule="auto"/>
-              <w:ind w:left="2880"/>
-              <w:rPr>
-                <w:color w:val="222222"/>
-                <w:sz w:val="20"/>
-                <w:szCs w:val="20"/>
-              </w:rPr>
-            </w:pPr>
-          </w:p>
-          <w:p>
-            <w:pPr>
-              <w:shd w:val="clear" w:color="auto" w:fill="FFFFFF"/>
-              <w:spacing w:before="200" w:line="240" w:lineRule="auto"/>
-              <w:rPr>
-                <w:b/>
-                <w:sz w:val="20"/>
-                <w:szCs w:val="20"/>
-              </w:rPr>
-            </w:pPr>
-            <w:r>
-              <w:rPr>
-                <w:b/>
-                <w:sz w:val="20"/>
-                <w:szCs w:val="20"/>
-              </w:rPr>
-              <w:t>New Business</w:t>
-            </w:r>
-          </w:p>
-          <w:p>
-            <w:pPr>
               <w:numPr>
                 <w:ilvl w:val="0"/>
-                <w:numId w:val="5"/>
+                <w:numId w:val="6"/>
               </w:numPr>
               <w:shd w:val="clear" w:color="auto" w:fill="FFFFFF"/>
               <w:spacing w:line="240" w:lineRule="auto"/>
               <w:rPr>
-                <w:sz w:val="20"/>
-                <w:szCs w:val="20"/>
-              </w:rPr>
-            </w:pPr>
-            <w:r>
-              <w:rPr>
-                <w:sz w:val="20"/>
-                <w:szCs w:val="20"/>
-              </w:rPr>
-              <w:t>Project Timeline Review (Presenter)</w:t>
-            </w:r>
-          </w:p>
-          <w:p>
-            <w:pPr>
+                <w:color w:val="222222"/>
+                <w:sz w:val="20"/>
+                <w:szCs w:val="20"/>
+              </w:rPr>
+            </w:pPr>
+            <w:r>
+              <w:rPr>
+                <w:color w:val="222222"/>
+                <w:sz w:val="20"/>
+                <w:szCs w:val="20"/>
+              </w:rPr>
+              <w:t>Provide both numerical and meaningful feedback to help the patient improve performance.</w:t>
+            </w:r>
+          </w:p>
+          <w:p>
+            <w:pPr>
+              <w:shd w:val="clear" w:color="auto" w:fill="FFFFFF"/>
+              <w:spacing w:line="240" w:lineRule="auto"/>
+              <w:rPr>
+                <w:color w:val="222222"/>
+                <w:sz w:val="20"/>
+                <w:szCs w:val="20"/>
+              </w:rPr>
+            </w:pPr>
+          </w:p>
+          <w:p>
+            <w:pPr>
+              <w:shd w:val="clear" w:color="auto" w:fill="FFFFFF"/>
+              <w:spacing w:line="240" w:lineRule="auto"/>
+              <w:rPr>
+                <w:color w:val="222222"/>
+                <w:sz w:val="20"/>
+                <w:szCs w:val="20"/>
+              </w:rPr>
+            </w:pPr>
+            <w:r>
+              <w:rPr>
+                <w:color w:val="222222"/>
+                <w:sz w:val="20"/>
+                <w:szCs w:val="20"/>
+              </w:rPr>
+              <w:t>Wants</w:t>
+            </w:r>
+            <w:r>
+              <w:rPr>
+                <w:color w:val="222222"/>
+                <w:sz w:val="20"/>
+                <w:szCs w:val="20"/>
+              </w:rPr>
+              <w:t>:</w:t>
+            </w:r>
+          </w:p>
+          <w:p>
+            <w:pPr>
+              <w:pStyle w:val="ListParagraph"/>
               <w:numPr>
                 <w:ilvl w:val="0"/>
-                <w:numId w:val="5"/>
+                <w:numId w:val="7"/>
               </w:numPr>
               <w:shd w:val="clear" w:color="auto" w:fill="FFFFFF"/>
               <w:spacing w:line="240" w:lineRule="auto"/>
               <w:rPr>
-                <w:sz w:val="20"/>
-                <w:szCs w:val="20"/>
-              </w:rPr>
-            </w:pPr>
-            <w:r>
-              <w:rPr>
-                <w:sz w:val="20"/>
-                <w:szCs w:val="20"/>
-              </w:rPr>
-              <w:t>Progress on Activity 1 (Presenter)</w:t>
-            </w:r>
-          </w:p>
-          <w:p>
-            <w:pPr>
+                <w:color w:val="222222"/>
+                <w:sz w:val="20"/>
+                <w:szCs w:val="20"/>
+              </w:rPr>
+            </w:pPr>
+            <w:r>
+              <w:rPr>
+                <w:color w:val="222222"/>
+                <w:sz w:val="20"/>
+                <w:szCs w:val="20"/>
+              </w:rPr>
+              <w:t>An app that will provide a user interface for this project!</w:t>
+            </w:r>
+          </w:p>
+          <w:p>
+            <w:pPr>
+              <w:pStyle w:val="ListParagraph"/>
               <w:numPr>
                 <w:ilvl w:val="0"/>
-                <w:numId w:val="5"/>
+                <w:numId w:val="7"/>
               </w:numPr>
               <w:shd w:val="clear" w:color="auto" w:fill="FFFFFF"/>
               <w:spacing w:line="240" w:lineRule="auto"/>
               <w:rPr>
-                <w:sz w:val="20"/>
-                <w:szCs w:val="20"/>
-              </w:rPr>
-            </w:pPr>
-            <w:r>
-              <w:rPr>
-                <w:sz w:val="20"/>
-                <w:szCs w:val="20"/>
-              </w:rPr>
-              <w:t>Activity 2 (Presenter)</w:t>
+                <w:color w:val="222222"/>
+                <w:sz w:val="20"/>
+                <w:szCs w:val="20"/>
+              </w:rPr>
+            </w:pPr>
+            <w:r>
+              <w:rPr>
+                <w:color w:val="222222"/>
+                <w:sz w:val="20"/>
+                <w:szCs w:val="20"/>
+              </w:rPr>
+              <w:t xml:space="preserve">More than one exercise. </w:t>
+            </w:r>
+          </w:p>
+          <w:p>
+            <w:pPr>
+              <w:shd w:val="clear" w:color="auto" w:fill="FFFFFF"/>
+              <w:spacing w:line="240" w:lineRule="auto"/>
+              <w:rPr>
+                <w:color w:val="222222"/>
+                <w:sz w:val="20"/>
+                <w:szCs w:val="20"/>
+              </w:rPr>
+            </w:pPr>
+          </w:p>
+          <w:p>
+            <w:pPr>
+              <w:shd w:val="clear" w:color="auto" w:fill="FFFFFF"/>
+              <w:spacing w:line="240" w:lineRule="auto"/>
+              <w:rPr>
+                <w:color w:val="222222"/>
+                <w:sz w:val="20"/>
+                <w:szCs w:val="20"/>
+              </w:rPr>
+            </w:pPr>
+            <w:r>
+              <w:rPr>
+                <w:color w:val="222222"/>
+                <w:sz w:val="20"/>
+                <w:szCs w:val="20"/>
+              </w:rPr>
+              <w:t>Technologies to be familiar with/</w:t>
+            </w:r>
+            <w:r>
+              <w:rPr>
+                <w:color w:val="222222"/>
+                <w:sz w:val="20"/>
+                <w:szCs w:val="20"/>
+              </w:rPr>
+              <w:t>research:</w:t>
             </w:r>
           </w:p>
           <w:p>
             <w:pPr>
               <w:pStyle w:val="ListParagraph"/>
+              <w:numPr>
+                <w:ilvl w:val="0"/>
+                <w:numId w:val="8"/>
+              </w:numPr>
               <w:shd w:val="clear" w:color="auto" w:fill="FFFFFF"/>
               <w:spacing w:line="240" w:lineRule="auto"/>
-              <w:ind w:left="2880"/>
-              <w:rPr>
-                <w:color w:val="222222"/>
-                <w:sz w:val="20"/>
-                <w:szCs w:val="20"/>
-              </w:rPr>
-            </w:pPr>
+              <w:rPr>
+                <w:color w:val="222222"/>
+                <w:sz w:val="20"/>
+                <w:szCs w:val="20"/>
+              </w:rPr>
+            </w:pPr>
+            <w:r>
+              <w:rPr>
+                <w:color w:val="222222"/>
+                <w:sz w:val="20"/>
+                <w:szCs w:val="20"/>
+              </w:rPr>
+              <w:t xml:space="preserve">Python and </w:t>
+            </w:r>
+            <w:r>
+              <w:rPr>
+                <w:color w:val="222222"/>
+                <w:sz w:val="20"/>
+                <w:szCs w:val="20"/>
+              </w:rPr>
+              <w:t>libraries to extract skeletal data</w:t>
+            </w:r>
           </w:p>
           <w:p>
             <w:pPr>
               <w:pStyle w:val="ListParagraph"/>
+              <w:numPr>
+                <w:ilvl w:val="0"/>
+                <w:numId w:val="8"/>
+              </w:numPr>
               <w:shd w:val="clear" w:color="auto" w:fill="FFFFFF"/>
               <w:spacing w:line="240" w:lineRule="auto"/>
-              <w:ind w:left="2880"/>
-              <w:rPr>
-                <w:color w:val="222222"/>
-                <w:sz w:val="20"/>
-                <w:szCs w:val="20"/>
-              </w:rPr>
-            </w:pPr>
+              <w:rPr>
+                <w:color w:val="222222"/>
+                <w:sz w:val="20"/>
+                <w:szCs w:val="20"/>
+              </w:rPr>
+            </w:pPr>
+            <w:r>
+              <w:rPr>
+                <w:color w:val="222222"/>
+                <w:sz w:val="20"/>
+                <w:szCs w:val="20"/>
+              </w:rPr>
+              <w:t>Python charting libraries</w:t>
+            </w:r>
           </w:p>
           <w:p>
             <w:pPr>
               <w:pStyle w:val="ListParagraph"/>
+              <w:numPr>
+                <w:ilvl w:val="0"/>
+                <w:numId w:val="8"/>
+              </w:numPr>
               <w:shd w:val="clear" w:color="auto" w:fill="FFFFFF"/>
               <w:spacing w:line="240" w:lineRule="auto"/>
-              <w:ind w:left="2880"/>
-              <w:rPr>
-                <w:color w:val="222222"/>
-                <w:sz w:val="20"/>
-                <w:szCs w:val="20"/>
-              </w:rPr>
-            </w:pPr>
+              <w:rPr>
+                <w:color w:val="222222"/>
+                <w:sz w:val="20"/>
+                <w:szCs w:val="20"/>
+              </w:rPr>
+            </w:pPr>
+            <w:r>
+              <w:rPr>
+                <w:color w:val="222222"/>
+                <w:sz w:val="20"/>
+                <w:szCs w:val="20"/>
+              </w:rPr>
+              <w:lastRenderedPageBreak/>
+              <w:t>Motion GPT</w:t>
+            </w:r>
+          </w:p>
+          <w:p>
+            <w:pPr>
+              <w:pStyle w:val="ListParagraph"/>
+              <w:numPr>
+                <w:ilvl w:val="0"/>
+                <w:numId w:val="8"/>
+              </w:numPr>
+              <w:shd w:val="clear" w:color="auto" w:fill="FFFFFF"/>
+              <w:spacing w:line="240" w:lineRule="auto"/>
+              <w:rPr>
+                <w:color w:val="222222"/>
+                <w:sz w:val="20"/>
+                <w:szCs w:val="20"/>
+              </w:rPr>
+            </w:pPr>
+            <w:r>
+              <w:rPr>
+                <w:color w:val="222222"/>
+                <w:sz w:val="20"/>
+                <w:szCs w:val="20"/>
+              </w:rPr>
+              <w:t>School GPU lab</w:t>
+            </w:r>
+          </w:p>
+          <w:p>
+            <w:pPr>
+              <w:shd w:val="clear" w:color="auto" w:fill="FFFFFF"/>
+              <w:spacing w:line="240" w:lineRule="auto"/>
+              <w:rPr>
+                <w:color w:val="222222"/>
+                <w:sz w:val="20"/>
+                <w:szCs w:val="20"/>
+              </w:rPr>
+            </w:pPr>
+          </w:p>
+          <w:p>
+            <w:pPr>
+              <w:shd w:val="clear" w:color="auto" w:fill="FFFFFF"/>
+              <w:spacing w:line="240" w:lineRule="auto"/>
+              <w:rPr>
+                <w:color w:val="222222"/>
+                <w:sz w:val="20"/>
+                <w:szCs w:val="20"/>
+              </w:rPr>
+            </w:pPr>
+            <w:r>
+              <w:rPr>
+                <w:color w:val="222222"/>
+                <w:sz w:val="20"/>
+                <w:szCs w:val="20"/>
+              </w:rPr>
+              <w:t>Other:</w:t>
+            </w:r>
+          </w:p>
+          <w:p>
+            <w:pPr>
+              <w:pStyle w:val="ListParagraph"/>
+              <w:numPr>
+                <w:ilvl w:val="0"/>
+                <w:numId w:val="9"/>
+              </w:numPr>
+              <w:shd w:val="clear" w:color="auto" w:fill="FFFFFF"/>
+              <w:spacing w:line="240" w:lineRule="auto"/>
+              <w:rPr>
+                <w:color w:val="222222"/>
+                <w:sz w:val="20"/>
+                <w:szCs w:val="20"/>
+              </w:rPr>
+            </w:pPr>
+            <w:r>
+              <w:rPr>
+                <w:color w:val="222222"/>
+                <w:sz w:val="20"/>
+                <w:szCs w:val="20"/>
+              </w:rPr>
+              <w:t>Client discussed that meetings and progress should be as frequent as we like!</w:t>
+            </w:r>
+          </w:p>
+          <w:p>
+            <w:pPr>
+              <w:pStyle w:val="ListParagraph"/>
+              <w:numPr>
+                <w:ilvl w:val="0"/>
+                <w:numId w:val="9"/>
+              </w:numPr>
+              <w:shd w:val="clear" w:color="auto" w:fill="FFFFFF"/>
+              <w:spacing w:line="240" w:lineRule="auto"/>
+              <w:rPr>
+                <w:color w:val="222222"/>
+                <w:sz w:val="20"/>
+                <w:szCs w:val="20"/>
+              </w:rPr>
+            </w:pPr>
+            <w:r>
+              <w:rPr>
+                <w:color w:val="222222"/>
+                <w:sz w:val="20"/>
+                <w:szCs w:val="20"/>
+              </w:rPr>
+              <w:t>No budget for this assignment unless needed down the line.</w:t>
+            </w:r>
           </w:p>
           <w:p>
             <w:pPr>
@@ -1054,9 +1358,37 @@
           <w:p>
             <w:pPr>
               <w:widowControl w:val="0"/>
+              <w:pBdr>
+                <w:top w:val="nil"/>
+                <w:left w:val="nil"/>
+                <w:bottom w:val="nil"/>
+                <w:right w:val="nil"/>
+                <w:between w:val="nil"/>
+              </w:pBdr>
+              <w:spacing w:before="200"/>
+              <w:rPr>
+                <w:b/>
+                <w:sz w:val="20"/>
+                <w:szCs w:val="20"/>
+              </w:rPr>
+            </w:pPr>
+            <w:r>
+              <w:rPr>
+                <w:b/>
+                <w:sz w:val="20"/>
+                <w:szCs w:val="20"/>
+              </w:rPr>
+              <w:lastRenderedPageBreak/>
+              <w:t>Future Agenda Topics:</w:t>
+            </w:r>
+          </w:p>
+          <w:p>
+            <w:pPr>
+              <w:pStyle w:val="ListParagraph"/>
+              <w:widowControl w:val="0"/>
               <w:numPr>
                 <w:ilvl w:val="0"/>
-                <w:numId w:val="3"/>
+                <w:numId w:val="10"/>
               </w:numPr>
               <w:pBdr>
                 <w:top w:val="nil"/>
@@ -1066,20 +1398,112 @@
                 <w:between w:val="nil"/>
               </w:pBdr>
               <w:spacing w:before="200"/>
-              <w:ind w:left="450"/>
-              <w:rPr>
-                <w:b/>
-                <w:sz w:val="20"/>
-                <w:szCs w:val="20"/>
-              </w:rPr>
-            </w:pPr>
-            <w:r>
-              <w:rPr>
-                <w:b/>
-                <w:sz w:val="20"/>
-                <w:szCs w:val="20"/>
-              </w:rPr>
-              <w:t xml:space="preserve">Other Topics (Team)  </w:t>
+              <w:rPr>
+                <w:b/>
+                <w:sz w:val="20"/>
+                <w:szCs w:val="20"/>
+              </w:rPr>
+            </w:pPr>
+            <w:r>
+              <w:rPr>
+                <w:b/>
+                <w:sz w:val="20"/>
+                <w:szCs w:val="20"/>
+              </w:rPr>
+              <w:t>Project Timeline</w:t>
+            </w:r>
+          </w:p>
+          <w:p>
+            <w:pPr>
+              <w:pStyle w:val="ListParagraph"/>
+              <w:widowControl w:val="0"/>
+              <w:numPr>
+                <w:ilvl w:val="0"/>
+                <w:numId w:val="10"/>
+              </w:numPr>
+              <w:pBdr>
+                <w:top w:val="nil"/>
+                <w:left w:val="nil"/>
+                <w:bottom w:val="nil"/>
+                <w:right w:val="nil"/>
+                <w:between w:val="nil"/>
+              </w:pBdr>
+              <w:spacing w:before="200"/>
+              <w:rPr>
+                <w:b/>
+                <w:sz w:val="20"/>
+                <w:szCs w:val="20"/>
+              </w:rPr>
+            </w:pPr>
+            <w:r>
+              <w:rPr>
+                <w:b/>
+                <w:sz w:val="20"/>
+                <w:szCs w:val="20"/>
+              </w:rPr>
+              <w:t xml:space="preserve">Value Proposition </w:t>
+            </w:r>
+          </w:p>
+          <w:p>
+            <w:pPr>
+              <w:pStyle w:val="ListParagraph"/>
+              <w:widowControl w:val="0"/>
+              <w:numPr>
+                <w:ilvl w:val="0"/>
+                <w:numId w:val="10"/>
+              </w:numPr>
+              <w:pBdr>
+                <w:top w:val="nil"/>
+                <w:left w:val="nil"/>
+                <w:bottom w:val="nil"/>
+                <w:right w:val="nil"/>
+                <w:between w:val="nil"/>
+              </w:pBdr>
+              <w:spacing w:before="200"/>
+              <w:rPr>
+                <w:b/>
+                <w:sz w:val="20"/>
+                <w:szCs w:val="20"/>
+              </w:rPr>
+            </w:pPr>
+            <w:r>
+              <w:rPr>
+                <w:b/>
+                <w:sz w:val="20"/>
+                <w:szCs w:val="20"/>
+              </w:rPr>
+              <w:t>Project Requirements document</w:t>
+            </w:r>
+          </w:p>
+          <w:p>
+            <w:pPr>
+              <w:pStyle w:val="ListParagraph"/>
+              <w:widowControl w:val="0"/>
+              <w:numPr>
+                <w:ilvl w:val="0"/>
+                <w:numId w:val="10"/>
+              </w:numPr>
+              <w:pBdr>
+                <w:top w:val="nil"/>
+                <w:left w:val="nil"/>
+                <w:bottom w:val="nil"/>
+                <w:right w:val="nil"/>
+                <w:between w:val="nil"/>
+              </w:pBdr>
+              <w:spacing w:before="200"/>
+              <w:rPr>
+                <w:b/>
+                <w:sz w:val="20"/>
+                <w:szCs w:val="20"/>
+              </w:rPr>
+            </w:pPr>
+            <w:r>
+              <w:rPr>
+                <w:b/>
+                <w:sz w:val="20"/>
+                <w:szCs w:val="20"/>
+              </w:rPr>
+              <w:t>How are we to collect data and which exercise should be our target focus?</w:t>
             </w:r>
           </w:p>
           <w:p>
@@ -1089,6 +1513,36 @@
               <w:ind w:left="1440"/>
               <w:rPr>
                 <w:color w:val="222222"/>
+                <w:sz w:val="20"/>
+                <w:szCs w:val="20"/>
+              </w:rPr>
+            </w:pPr>
+          </w:p>
+        </w:tc>
+      </w:tr>
+      <w:tr>
+        <w:trPr>
+          <w:trHeight w:val="240"/>
+        </w:trPr>
+        <w:tc>
+          <w:tcPr>
+            <w:tcW w:w="10800" w:type="dxa"/>
+            <w:shd w:val="clear" w:color="auto" w:fill="auto"/>
+            <w:vAlign w:val="bottom"/>
+          </w:tcPr>
+          <w:p>
+            <w:pPr>
+              <w:widowControl w:val="0"/>
+              <w:pBdr>
+                <w:top w:val="nil"/>
+                <w:left w:val="nil"/>
+                <w:bottom w:val="nil"/>
+                <w:right w:val="nil"/>
+                <w:between w:val="nil"/>
+              </w:pBdr>
+              <w:spacing w:before="200"/>
+              <w:rPr>
+                <w:b/>
                 <w:sz w:val="20"/>
                 <w:szCs w:val="20"/>
               </w:rPr>
@@ -1508,13 +1962,11 @@
           <w:r>
             <w:t xml:space="preserve">PM to </w:t>
           </w:r>
-          <w:proofErr w:type="gramStart"/>
           <w:r>
-            <w:t>XX:XX</w:t>
+            <w:t>4:38 P</w:t>
           </w:r>
-          <w:proofErr w:type="gramEnd"/>
           <w:r>
-            <w:t xml:space="preserve"> AM/PM</w:t>
+            <w:t>M</w:t>
           </w:r>
         </w:p>
       </w:tc>
@@ -1536,6 +1988,458 @@
 <file path=word/numbering.xml><?xml version="1.0" encoding="utf-8"?>
 <w:numbering xmlns:wpc="http://schemas.microsoft.com/office/word/2010/wordprocessingCanvas" xmlns:cx="http://schemas.microsoft.com/office/drawing/2014/chartex" xmlns:cx1="http://schemas.microsoft.com/office/drawing/2015/9/8/chartex" xmlns:cx2="http://schemas.microsoft.com/office/drawing/2015/10/21/chartex" xmlns:cx3="http://schemas.microsoft.com/office/drawing/2016/5/9/chartex" xmlns:cx4="http://schemas.microsoft.com/office/drawing/2016/5/10/chartex" xmlns:cx5="http://schemas.microsoft.com/office/drawing/2016/5/11/chartex" xmlns:cx6="http://schemas.microsoft.com/office/drawing/2016/5/12/chartex" xmlns:cx7="http://schemas.microsoft.com/office/drawing/2016/5/13/chartex" xmlns:cx8="http://schemas.microsoft.com/office/drawing/2016/5/14/chartex" xmlns:mc="http://schemas.openxmlformats.org/markup-compatibility/2006" xmlns:aink="http://schemas.microsoft.com/office/drawing/2016/ink" xmlns:am3d="http://schemas.microsoft.com/office/drawing/2017/model3d" xmlns:o="urn:schemas-microsoft-com:office:office" xmlns:oel="http://schemas.microsoft.com/office/2019/extlst" xmlns:r="http://schemas.openxmlformats.org/officeDocument/2006/relationships" xmlns:m="http://schemas.openxmlformats.org/officeDocument/2006/math" xmlns:v="urn:schemas-microsoft-com:vml" xmlns:wp14="http://schemas.microsoft.com/office/word/2010/wordprocessingDrawing" xmlns:wp="http://schemas.openxmlformats.org/drawingml/2006/wordprocessingDrawing" xmlns:w10="urn:schemas-microsoft-com:office:word" xmlns:w="http://schemas.openxmlformats.org/wordprocessingml/2006/main" xmlns:w14="http://schemas.microsoft.com/office/word/2010/wordml" xmlns:w15="http://schemas.microsoft.com/office/word/2012/wordml" xmlns:w16cex="http://schemas.microsoft.com/office/word/2018/wordml/cex" xmlns:w16cid="http://schemas.microsoft.com/office/word/2016/wordml/cid" xmlns:w16="http://schemas.microsoft.com/office/word/2018/wordml" xmlns:w16sdtdh="http://schemas.microsoft.com/office/word/2020/wordml/sdtdatahash" xmlns:w16se="http://schemas.microsoft.com/office/word/2015/wordml/symex" xmlns:wpg="http://schemas.microsoft.com/office/word/2010/wordprocessingGroup" xmlns:wpi="http://schemas.microsoft.com/office/word/2010/wordprocessingInk" xmlns:wne="http://schemas.microsoft.com/office/word/2006/wordml" xmlns:wps="http://schemas.microsoft.com/office/word/2010/wordprocessingShape" mc:Ignorable="w14 w15 w16se w16cid w16 w16cex w16sdtdh wp14">
   <w:abstractNum w:abstractNumId="0" w15:restartNumberingAfterBreak="0">
+    <w:nsid w:val="22DA499E"/>
+    <w:multiLevelType w:val="hybridMultilevel"/>
+    <w:tmpl w:val="EAA43932"/>
+    <w:lvl w:ilvl="0" w:tplc="04090001">
+      <w:start w:val="1"/>
+      <w:numFmt w:val="bullet"/>
+      <w:lvlText w:val=""/>
+      <w:lvlJc w:val="left"/>
+      <w:pPr>
+        <w:ind w:left="720" w:hanging="360"/>
+      </w:pPr>
+      <w:rPr>
+        <w:rFonts w:ascii="Symbol" w:hAnsi="Symbol" w:hint="default"/>
+      </w:rPr>
+    </w:lvl>
+    <w:lvl w:ilvl="1" w:tplc="04090003" w:tentative="1">
+      <w:start w:val="1"/>
+      <w:numFmt w:val="bullet"/>
+      <w:lvlText w:val="o"/>
+      <w:lvlJc w:val="left"/>
+      <w:pPr>
+        <w:ind w:left="1440" w:hanging="360"/>
+      </w:pPr>
+      <w:rPr>
+        <w:rFonts w:ascii="Courier New" w:hAnsi="Courier New" w:cs="Courier New" w:hint="default"/>
+      </w:rPr>
+    </w:lvl>
+    <w:lvl w:ilvl="2" w:tplc="04090005" w:tentative="1">
+      <w:start w:val="1"/>
+      <w:numFmt w:val="bullet"/>
+      <w:lvlText w:val=""/>
+      <w:lvlJc w:val="left"/>
+      <w:pPr>
+        <w:ind w:left="2160" w:hanging="360"/>
+      </w:pPr>
+      <w:rPr>
+        <w:rFonts w:ascii="Wingdings" w:hAnsi="Wingdings" w:hint="default"/>
+      </w:rPr>
+    </w:lvl>
+    <w:lvl w:ilvl="3" w:tplc="04090001" w:tentative="1">
+      <w:start w:val="1"/>
+      <w:numFmt w:val="bullet"/>
+      <w:lvlText w:val=""/>
+      <w:lvlJc w:val="left"/>
+      <w:pPr>
+        <w:ind w:left="2880" w:hanging="360"/>
+      </w:pPr>
+      <w:rPr>
+        <w:rFonts w:ascii="Symbol" w:hAnsi="Symbol" w:hint="default"/>
+      </w:rPr>
+    </w:lvl>
+    <w:lvl w:ilvl="4" w:tplc="04090003" w:tentative="1">
+      <w:start w:val="1"/>
+      <w:numFmt w:val="bullet"/>
+      <w:lvlText w:val="o"/>
+      <w:lvlJc w:val="left"/>
+      <w:pPr>
+        <w:ind w:left="3600" w:hanging="360"/>
+      </w:pPr>
+      <w:rPr>
+        <w:rFonts w:ascii="Courier New" w:hAnsi="Courier New" w:cs="Courier New" w:hint="default"/>
+      </w:rPr>
+    </w:lvl>
+    <w:lvl w:ilvl="5" w:tplc="04090005" w:tentative="1">
+      <w:start w:val="1"/>
+      <w:numFmt w:val="bullet"/>
+      <w:lvlText w:val=""/>
+      <w:lvlJc w:val="left"/>
+      <w:pPr>
+        <w:ind w:left="4320" w:hanging="360"/>
+      </w:pPr>
+      <w:rPr>
+        <w:rFonts w:ascii="Wingdings" w:hAnsi="Wingdings" w:hint="default"/>
+      </w:rPr>
+    </w:lvl>
+    <w:lvl w:ilvl="6" w:tplc="04090001" w:tentative="1">
+      <w:start w:val="1"/>
+      <w:numFmt w:val="bullet"/>
+      <w:lvlText w:val=""/>
+      <w:lvlJc w:val="left"/>
+      <w:pPr>
+        <w:ind w:left="5040" w:hanging="360"/>
+      </w:pPr>
+      <w:rPr>
+        <w:rFonts w:ascii="Symbol" w:hAnsi="Symbol" w:hint="default"/>
+      </w:rPr>
+    </w:lvl>
+    <w:lvl w:ilvl="7" w:tplc="04090003" w:tentative="1">
+      <w:start w:val="1"/>
+      <w:numFmt w:val="bullet"/>
+      <w:lvlText w:val="o"/>
+      <w:lvlJc w:val="left"/>
+      <w:pPr>
+        <w:ind w:left="5760" w:hanging="360"/>
+      </w:pPr>
+      <w:rPr>
+        <w:rFonts w:ascii="Courier New" w:hAnsi="Courier New" w:cs="Courier New" w:hint="default"/>
+      </w:rPr>
+    </w:lvl>
+    <w:lvl w:ilvl="8" w:tplc="04090005" w:tentative="1">
+      <w:start w:val="1"/>
+      <w:numFmt w:val="bullet"/>
+      <w:lvlText w:val=""/>
+      <w:lvlJc w:val="left"/>
+      <w:pPr>
+        <w:ind w:left="6480" w:hanging="360"/>
+      </w:pPr>
+      <w:rPr>
+        <w:rFonts w:ascii="Wingdings" w:hAnsi="Wingdings" w:hint="default"/>
+      </w:rPr>
+    </w:lvl>
+  </w:abstractNum>
+  <w:abstractNum w:abstractNumId="1" w15:restartNumberingAfterBreak="0">
+    <w:nsid w:val="29D33613"/>
+    <w:multiLevelType w:val="hybridMultilevel"/>
+    <w:tmpl w:val="6F9E8F14"/>
+    <w:lvl w:ilvl="0" w:tplc="04090001">
+      <w:start w:val="1"/>
+      <w:numFmt w:val="bullet"/>
+      <w:lvlText w:val=""/>
+      <w:lvlJc w:val="left"/>
+      <w:pPr>
+        <w:ind w:left="720" w:hanging="360"/>
+      </w:pPr>
+      <w:rPr>
+        <w:rFonts w:ascii="Symbol" w:hAnsi="Symbol" w:hint="default"/>
+      </w:rPr>
+    </w:lvl>
+    <w:lvl w:ilvl="1" w:tplc="04090003" w:tentative="1">
+      <w:start w:val="1"/>
+      <w:numFmt w:val="bullet"/>
+      <w:lvlText w:val="o"/>
+      <w:lvlJc w:val="left"/>
+      <w:pPr>
+        <w:ind w:left="1440" w:hanging="360"/>
+      </w:pPr>
+      <w:rPr>
+        <w:rFonts w:ascii="Courier New" w:hAnsi="Courier New" w:cs="Courier New" w:hint="default"/>
+      </w:rPr>
+    </w:lvl>
+    <w:lvl w:ilvl="2" w:tplc="04090005" w:tentative="1">
+      <w:start w:val="1"/>
+      <w:numFmt w:val="bullet"/>
+      <w:lvlText w:val=""/>
+      <w:lvlJc w:val="left"/>
+      <w:pPr>
+        <w:ind w:left="2160" w:hanging="360"/>
+      </w:pPr>
+      <w:rPr>
+        <w:rFonts w:ascii="Wingdings" w:hAnsi="Wingdings" w:hint="default"/>
+      </w:rPr>
+    </w:lvl>
+    <w:lvl w:ilvl="3" w:tplc="04090001" w:tentative="1">
+      <w:start w:val="1"/>
+      <w:numFmt w:val="bullet"/>
+      <w:lvlText w:val=""/>
+      <w:lvlJc w:val="left"/>
+      <w:pPr>
+        <w:ind w:left="2880" w:hanging="360"/>
+      </w:pPr>
+      <w:rPr>
+        <w:rFonts w:ascii="Symbol" w:hAnsi="Symbol" w:hint="default"/>
+      </w:rPr>
+    </w:lvl>
+    <w:lvl w:ilvl="4" w:tplc="04090003" w:tentative="1">
+      <w:start w:val="1"/>
+      <w:numFmt w:val="bullet"/>
+      <w:lvlText w:val="o"/>
+      <w:lvlJc w:val="left"/>
+      <w:pPr>
+        <w:ind w:left="3600" w:hanging="360"/>
+      </w:pPr>
+      <w:rPr>
+        <w:rFonts w:ascii="Courier New" w:hAnsi="Courier New" w:cs="Courier New" w:hint="default"/>
+      </w:rPr>
+    </w:lvl>
+    <w:lvl w:ilvl="5" w:tplc="04090005" w:tentative="1">
+      <w:start w:val="1"/>
+      <w:numFmt w:val="bullet"/>
+      <w:lvlText w:val=""/>
+      <w:lvlJc w:val="left"/>
+      <w:pPr>
+        <w:ind w:left="4320" w:hanging="360"/>
+      </w:pPr>
+      <w:rPr>
+        <w:rFonts w:ascii="Wingdings" w:hAnsi="Wingdings" w:hint="default"/>
+      </w:rPr>
+    </w:lvl>
+    <w:lvl w:ilvl="6" w:tplc="04090001" w:tentative="1">
+      <w:start w:val="1"/>
+      <w:numFmt w:val="bullet"/>
+      <w:lvlText w:val=""/>
+      <w:lvlJc w:val="left"/>
+      <w:pPr>
+        <w:ind w:left="5040" w:hanging="360"/>
+      </w:pPr>
+      <w:rPr>
+        <w:rFonts w:ascii="Symbol" w:hAnsi="Symbol" w:hint="default"/>
+      </w:rPr>
+    </w:lvl>
+    <w:lvl w:ilvl="7" w:tplc="04090003" w:tentative="1">
+      <w:start w:val="1"/>
+      <w:numFmt w:val="bullet"/>
+      <w:lvlText w:val="o"/>
+      <w:lvlJc w:val="left"/>
+      <w:pPr>
+        <w:ind w:left="5760" w:hanging="360"/>
+      </w:pPr>
+      <w:rPr>
+        <w:rFonts w:ascii="Courier New" w:hAnsi="Courier New" w:cs="Courier New" w:hint="default"/>
+      </w:rPr>
+    </w:lvl>
+    <w:lvl w:ilvl="8" w:tplc="04090005" w:tentative="1">
+      <w:start w:val="1"/>
+      <w:numFmt w:val="bullet"/>
+      <w:lvlText w:val=""/>
+      <w:lvlJc w:val="left"/>
+      <w:pPr>
+        <w:ind w:left="6480" w:hanging="360"/>
+      </w:pPr>
+      <w:rPr>
+        <w:rFonts w:ascii="Wingdings" w:hAnsi="Wingdings" w:hint="default"/>
+      </w:rPr>
+    </w:lvl>
+  </w:abstractNum>
+  <w:abstractNum w:abstractNumId="2" w15:restartNumberingAfterBreak="0">
+    <w:nsid w:val="2E912E08"/>
+    <w:multiLevelType w:val="hybridMultilevel"/>
+    <w:tmpl w:val="49BE50B0"/>
+    <w:lvl w:ilvl="0" w:tplc="04090001">
+      <w:start w:val="1"/>
+      <w:numFmt w:val="bullet"/>
+      <w:lvlText w:val=""/>
+      <w:lvlJc w:val="left"/>
+      <w:pPr>
+        <w:ind w:left="720" w:hanging="360"/>
+      </w:pPr>
+      <w:rPr>
+        <w:rFonts w:ascii="Symbol" w:hAnsi="Symbol" w:hint="default"/>
+      </w:rPr>
+    </w:lvl>
+    <w:lvl w:ilvl="1" w:tplc="04090003" w:tentative="1">
+      <w:start w:val="1"/>
+      <w:numFmt w:val="bullet"/>
+      <w:lvlText w:val="o"/>
+      <w:lvlJc w:val="left"/>
+      <w:pPr>
+        <w:ind w:left="1440" w:hanging="360"/>
+      </w:pPr>
+      <w:rPr>
+        <w:rFonts w:ascii="Courier New" w:hAnsi="Courier New" w:cs="Courier New" w:hint="default"/>
+      </w:rPr>
+    </w:lvl>
+    <w:lvl w:ilvl="2" w:tplc="04090005" w:tentative="1">
+      <w:start w:val="1"/>
+      <w:numFmt w:val="bullet"/>
+      <w:lvlText w:val=""/>
+      <w:lvlJc w:val="left"/>
+      <w:pPr>
+        <w:ind w:left="2160" w:hanging="360"/>
+      </w:pPr>
+      <w:rPr>
+        <w:rFonts w:ascii="Wingdings" w:hAnsi="Wingdings" w:hint="default"/>
+      </w:rPr>
+    </w:lvl>
+    <w:lvl w:ilvl="3" w:tplc="04090001" w:tentative="1">
+      <w:start w:val="1"/>
+      <w:numFmt w:val="bullet"/>
+      <w:lvlText w:val=""/>
+      <w:lvlJc w:val="left"/>
+      <w:pPr>
+        <w:ind w:left="2880" w:hanging="360"/>
+      </w:pPr>
+      <w:rPr>
+        <w:rFonts w:ascii="Symbol" w:hAnsi="Symbol" w:hint="default"/>
+      </w:rPr>
+    </w:lvl>
+    <w:lvl w:ilvl="4" w:tplc="04090003" w:tentative="1">
+      <w:start w:val="1"/>
+      <w:numFmt w:val="bullet"/>
+      <w:lvlText w:val="o"/>
+      <w:lvlJc w:val="left"/>
+      <w:pPr>
+        <w:ind w:left="3600" w:hanging="360"/>
+      </w:pPr>
+      <w:rPr>
+        <w:rFonts w:ascii="Courier New" w:hAnsi="Courier New" w:cs="Courier New" w:hint="default"/>
+      </w:rPr>
+    </w:lvl>
+    <w:lvl w:ilvl="5" w:tplc="04090005" w:tentative="1">
+      <w:start w:val="1"/>
+      <w:numFmt w:val="bullet"/>
+      <w:lvlText w:val=""/>
+      <w:lvlJc w:val="left"/>
+      <w:pPr>
+        <w:ind w:left="4320" w:hanging="360"/>
+      </w:pPr>
+      <w:rPr>
+        <w:rFonts w:ascii="Wingdings" w:hAnsi="Wingdings" w:hint="default"/>
+      </w:rPr>
+    </w:lvl>
+    <w:lvl w:ilvl="6" w:tplc="04090001" w:tentative="1">
+      <w:start w:val="1"/>
+      <w:numFmt w:val="bullet"/>
+      <w:lvlText w:val=""/>
+      <w:lvlJc w:val="left"/>
+      <w:pPr>
+        <w:ind w:left="5040" w:hanging="360"/>
+      </w:pPr>
+      <w:rPr>
+        <w:rFonts w:ascii="Symbol" w:hAnsi="Symbol" w:hint="default"/>
+      </w:rPr>
+    </w:lvl>
+    <w:lvl w:ilvl="7" w:tplc="04090003" w:tentative="1">
+      <w:start w:val="1"/>
+      <w:numFmt w:val="bullet"/>
+      <w:lvlText w:val="o"/>
+      <w:lvlJc w:val="left"/>
+      <w:pPr>
+        <w:ind w:left="5760" w:hanging="360"/>
+      </w:pPr>
+      <w:rPr>
+        <w:rFonts w:ascii="Courier New" w:hAnsi="Courier New" w:cs="Courier New" w:hint="default"/>
+      </w:rPr>
+    </w:lvl>
+    <w:lvl w:ilvl="8" w:tplc="04090005" w:tentative="1">
+      <w:start w:val="1"/>
+      <w:numFmt w:val="bullet"/>
+      <w:lvlText w:val=""/>
+      <w:lvlJc w:val="left"/>
+      <w:pPr>
+        <w:ind w:left="6480" w:hanging="360"/>
+      </w:pPr>
+      <w:rPr>
+        <w:rFonts w:ascii="Wingdings" w:hAnsi="Wingdings" w:hint="default"/>
+      </w:rPr>
+    </w:lvl>
+  </w:abstractNum>
+  <w:abstractNum w:abstractNumId="3" w15:restartNumberingAfterBreak="0">
+    <w:nsid w:val="47C16844"/>
+    <w:multiLevelType w:val="hybridMultilevel"/>
+    <w:tmpl w:val="82A0D436"/>
+    <w:lvl w:ilvl="0" w:tplc="04090001">
+      <w:start w:val="1"/>
+      <w:numFmt w:val="bullet"/>
+      <w:lvlText w:val=""/>
+      <w:lvlJc w:val="left"/>
+      <w:pPr>
+        <w:ind w:left="720" w:hanging="360"/>
+      </w:pPr>
+      <w:rPr>
+        <w:rFonts w:ascii="Symbol" w:hAnsi="Symbol" w:hint="default"/>
+      </w:rPr>
+    </w:lvl>
+    <w:lvl w:ilvl="1" w:tplc="04090003" w:tentative="1">
+      <w:start w:val="1"/>
+      <w:numFmt w:val="bullet"/>
+      <w:lvlText w:val="o"/>
+      <w:lvlJc w:val="left"/>
+      <w:pPr>
+        <w:ind w:left="1440" w:hanging="360"/>
+      </w:pPr>
+      <w:rPr>
+        <w:rFonts w:ascii="Courier New" w:hAnsi="Courier New" w:cs="Courier New" w:hint="default"/>
+      </w:rPr>
+    </w:lvl>
+    <w:lvl w:ilvl="2" w:tplc="04090005" w:tentative="1">
+      <w:start w:val="1"/>
+      <w:numFmt w:val="bullet"/>
+      <w:lvlText w:val=""/>
+      <w:lvlJc w:val="left"/>
+      <w:pPr>
+        <w:ind w:left="2160" w:hanging="360"/>
+      </w:pPr>
+      <w:rPr>
+        <w:rFonts w:ascii="Wingdings" w:hAnsi="Wingdings" w:hint="default"/>
+      </w:rPr>
+    </w:lvl>
+    <w:lvl w:ilvl="3" w:tplc="04090001" w:tentative="1">
+      <w:start w:val="1"/>
+      <w:numFmt w:val="bullet"/>
+      <w:lvlText w:val=""/>
+      <w:lvlJc w:val="left"/>
+      <w:pPr>
+        <w:ind w:left="2880" w:hanging="360"/>
+      </w:pPr>
+      <w:rPr>
+        <w:rFonts w:ascii="Symbol" w:hAnsi="Symbol" w:hint="default"/>
+      </w:rPr>
+    </w:lvl>
+    <w:lvl w:ilvl="4" w:tplc="04090003" w:tentative="1">
+      <w:start w:val="1"/>
+      <w:numFmt w:val="bullet"/>
+      <w:lvlText w:val="o"/>
+      <w:lvlJc w:val="left"/>
+      <w:pPr>
+        <w:ind w:left="3600" w:hanging="360"/>
+      </w:pPr>
+      <w:rPr>
+        <w:rFonts w:ascii="Courier New" w:hAnsi="Courier New" w:cs="Courier New" w:hint="default"/>
+      </w:rPr>
+    </w:lvl>
+    <w:lvl w:ilvl="5" w:tplc="04090005" w:tentative="1">
+      <w:start w:val="1"/>
+      <w:numFmt w:val="bullet"/>
+      <w:lvlText w:val=""/>
+      <w:lvlJc w:val="left"/>
+      <w:pPr>
+        <w:ind w:left="4320" w:hanging="360"/>
+      </w:pPr>
+      <w:rPr>
+        <w:rFonts w:ascii="Wingdings" w:hAnsi="Wingdings" w:hint="default"/>
+      </w:rPr>
+    </w:lvl>
+    <w:lvl w:ilvl="6" w:tplc="04090001" w:tentative="1">
+      <w:start w:val="1"/>
+      <w:numFmt w:val="bullet"/>
+      <w:lvlText w:val=""/>
+      <w:lvlJc w:val="left"/>
+      <w:pPr>
+        <w:ind w:left="5040" w:hanging="360"/>
+      </w:pPr>
+      <w:rPr>
+        <w:rFonts w:ascii="Symbol" w:hAnsi="Symbol" w:hint="default"/>
+      </w:rPr>
+    </w:lvl>
+    <w:lvl w:ilvl="7" w:tplc="04090003" w:tentative="1">
+      <w:start w:val="1"/>
+      <w:numFmt w:val="bullet"/>
+      <w:lvlText w:val="o"/>
+      <w:lvlJc w:val="left"/>
+      <w:pPr>
+        <w:ind w:left="5760" w:hanging="360"/>
+      </w:pPr>
+      <w:rPr>
+        <w:rFonts w:ascii="Courier New" w:hAnsi="Courier New" w:cs="Courier New" w:hint="default"/>
+      </w:rPr>
+    </w:lvl>
+    <w:lvl w:ilvl="8" w:tplc="04090005" w:tentative="1">
+      <w:start w:val="1"/>
+      <w:numFmt w:val="bullet"/>
+      <w:lvlText w:val=""/>
+      <w:lvlJc w:val="left"/>
+      <w:pPr>
+        <w:ind w:left="6480" w:hanging="360"/>
+      </w:pPr>
+      <w:rPr>
+        <w:rFonts w:ascii="Wingdings" w:hAnsi="Wingdings" w:hint="default"/>
+      </w:rPr>
+    </w:lvl>
+  </w:abstractNum>
+  <w:abstractNum w:abstractNumId="4" w15:restartNumberingAfterBreak="0">
     <w:nsid w:val="4FE83ACA"/>
     <w:multiLevelType w:val="multilevel"/>
     <w:tmpl w:val="2528BB5A"/>
@@ -1648,7 +2552,120 @@
       </w:rPr>
     </w:lvl>
   </w:abstractNum>
-  <w:abstractNum w:abstractNumId="1" w15:restartNumberingAfterBreak="0">
+  <w:abstractNum w:abstractNumId="5" w15:restartNumberingAfterBreak="0">
+    <w:nsid w:val="5C963CB1"/>
+    <w:multiLevelType w:val="hybridMultilevel"/>
+    <w:tmpl w:val="15909CB6"/>
+    <w:lvl w:ilvl="0" w:tplc="04090001">
+      <w:start w:val="1"/>
+      <w:numFmt w:val="bullet"/>
+      <w:lvlText w:val=""/>
+      <w:lvlJc w:val="left"/>
+      <w:pPr>
+        <w:ind w:left="720" w:hanging="360"/>
+      </w:pPr>
+      <w:rPr>
+        <w:rFonts w:ascii="Symbol" w:hAnsi="Symbol" w:hint="default"/>
+      </w:rPr>
+    </w:lvl>
+    <w:lvl w:ilvl="1" w:tplc="04090003" w:tentative="1">
+      <w:start w:val="1"/>
+      <w:numFmt w:val="bullet"/>
+      <w:lvlText w:val="o"/>
+      <w:lvlJc w:val="left"/>
+      <w:pPr>
+        <w:ind w:left="1440" w:hanging="360"/>
+      </w:pPr>
+      <w:rPr>
+        <w:rFonts w:ascii="Courier New" w:hAnsi="Courier New" w:cs="Courier New" w:hint="default"/>
+      </w:rPr>
+    </w:lvl>
+    <w:lvl w:ilvl="2" w:tplc="04090005" w:tentative="1">
+      <w:start w:val="1"/>
+      <w:numFmt w:val="bullet"/>
+      <w:lvlText w:val=""/>
+      <w:lvlJc w:val="left"/>
+      <w:pPr>
+        <w:ind w:left="2160" w:hanging="360"/>
+      </w:pPr>
+      <w:rPr>
+        <w:rFonts w:ascii="Wingdings" w:hAnsi="Wingdings" w:hint="default"/>
+      </w:rPr>
+    </w:lvl>
+    <w:lvl w:ilvl="3" w:tplc="04090001" w:tentative="1">
+      <w:start w:val="1"/>
+      <w:numFmt w:val="bullet"/>
+      <w:lvlText w:val=""/>
+      <w:lvlJc w:val="left"/>
+      <w:pPr>
+        <w:ind w:left="2880" w:hanging="360"/>
+      </w:pPr>
+      <w:rPr>
+        <w:rFonts w:ascii="Symbol" w:hAnsi="Symbol" w:hint="default"/>
+      </w:rPr>
+    </w:lvl>
+    <w:lvl w:ilvl="4" w:tplc="04090003" w:tentative="1">
+      <w:start w:val="1"/>
+      <w:numFmt w:val="bullet"/>
+      <w:lvlText w:val="o"/>
+      <w:lvlJc w:val="left"/>
+      <w:pPr>
+        <w:ind w:left="3600" w:hanging="360"/>
+      </w:pPr>
+      <w:rPr>
+        <w:rFonts w:ascii="Courier New" w:hAnsi="Courier New" w:cs="Courier New" w:hint="default"/>
+      </w:rPr>
+    </w:lvl>
+    <w:lvl w:ilvl="5" w:tplc="04090005" w:tentative="1">
+      <w:start w:val="1"/>
+      <w:numFmt w:val="bullet"/>
+      <w:lvlText w:val=""/>
+      <w:lvlJc w:val="left"/>
+      <w:pPr>
+        <w:ind w:left="4320" w:hanging="360"/>
+      </w:pPr>
+      <w:rPr>
+        <w:rFonts w:ascii="Wingdings" w:hAnsi="Wingdings" w:hint="default"/>
+      </w:rPr>
+    </w:lvl>
+    <w:lvl w:ilvl="6" w:tplc="04090001" w:tentative="1">
+      <w:start w:val="1"/>
+      <w:numFmt w:val="bullet"/>
+      <w:lvlText w:val=""/>
+      <w:lvlJc w:val="left"/>
+      <w:pPr>
+        <w:ind w:left="5040" w:hanging="360"/>
+      </w:pPr>
+      <w:rPr>
+        <w:rFonts w:ascii="Symbol" w:hAnsi="Symbol" w:hint="default"/>
+      </w:rPr>
+    </w:lvl>
+    <w:lvl w:ilvl="7" w:tplc="04090003" w:tentative="1">
+      <w:start w:val="1"/>
+      <w:numFmt w:val="bullet"/>
+      <w:lvlText w:val="o"/>
+      <w:lvlJc w:val="left"/>
+      <w:pPr>
+        <w:ind w:left="5760" w:hanging="360"/>
+      </w:pPr>
+      <w:rPr>
+        <w:rFonts w:ascii="Courier New" w:hAnsi="Courier New" w:cs="Courier New" w:hint="default"/>
+      </w:rPr>
+    </w:lvl>
+    <w:lvl w:ilvl="8" w:tplc="04090005" w:tentative="1">
+      <w:start w:val="1"/>
+      <w:numFmt w:val="bullet"/>
+      <w:lvlText w:val=""/>
+      <w:lvlJc w:val="left"/>
+      <w:pPr>
+        <w:ind w:left="6480" w:hanging="360"/>
+      </w:pPr>
+      <w:rPr>
+        <w:rFonts w:ascii="Wingdings" w:hAnsi="Wingdings" w:hint="default"/>
+      </w:rPr>
+    </w:lvl>
+  </w:abstractNum>
+  <w:abstractNum w:abstractNumId="6" w15:restartNumberingAfterBreak="0">
     <w:nsid w:val="5F017DD4"/>
     <w:multiLevelType w:val="multilevel"/>
     <w:tmpl w:val="2528BB5A"/>
@@ -1761,7 +2778,7 @@
       </w:rPr>
     </w:lvl>
   </w:abstractNum>
-  <w:abstractNum w:abstractNumId="2" w15:restartNumberingAfterBreak="0">
+  <w:abstractNum w:abstractNumId="7" w15:restartNumberingAfterBreak="0">
     <w:nsid w:val="6EF61485"/>
     <w:multiLevelType w:val="multilevel"/>
     <w:tmpl w:val="AEF473A4"/>
@@ -1874,7 +2891,7 @@
       </w:rPr>
     </w:lvl>
   </w:abstractNum>
-  <w:abstractNum w:abstractNumId="3" w15:restartNumberingAfterBreak="0">
+  <w:abstractNum w:abstractNumId="8" w15:restartNumberingAfterBreak="0">
     <w:nsid w:val="77582F4C"/>
     <w:multiLevelType w:val="multilevel"/>
     <w:tmpl w:val="2528BB5A"/>
@@ -1987,7 +3004,7 @@
       </w:rPr>
     </w:lvl>
   </w:abstractNum>
-  <w:abstractNum w:abstractNumId="4" w15:restartNumberingAfterBreak="0">
+  <w:abstractNum w:abstractNumId="9" w15:restartNumberingAfterBreak="0">
     <w:nsid w:val="7AAC656C"/>
     <w:multiLevelType w:val="multilevel"/>
     <w:tmpl w:val="3D0C75A0"/>
@@ -2101,19 +3118,34 @@
     </w:lvl>
   </w:abstractNum>
   <w:num w:numId="1" w16cid:durableId="1653019588">
+    <w:abstractNumId w:val="4"/>
+  </w:num>
+  <w:num w:numId="2" w16cid:durableId="955215992">
+    <w:abstractNumId w:val="7"/>
+  </w:num>
+  <w:num w:numId="3" w16cid:durableId="2048722045">
+    <w:abstractNumId w:val="9"/>
+  </w:num>
+  <w:num w:numId="4" w16cid:durableId="597178342">
+    <w:abstractNumId w:val="8"/>
+  </w:num>
+  <w:num w:numId="5" w16cid:durableId="418060362">
+    <w:abstractNumId w:val="6"/>
+  </w:num>
+  <w:num w:numId="6" w16cid:durableId="926306945">
+    <w:abstractNumId w:val="5"/>
+  </w:num>
+  <w:num w:numId="7" w16cid:durableId="869992449">
+    <w:abstractNumId w:val="3"/>
+  </w:num>
+  <w:num w:numId="8" w16cid:durableId="1876042431">
+    <w:abstractNumId w:val="1"/>
+  </w:num>
+  <w:num w:numId="9" w16cid:durableId="776759120">
     <w:abstractNumId w:val="0"/>
   </w:num>
-  <w:num w:numId="2" w16cid:durableId="955215992">
+  <w:num w:numId="10" w16cid:durableId="403767339">
     <w:abstractNumId w:val="2"/>
-  </w:num>
-  <w:num w:numId="3" w16cid:durableId="2048722045">
-    <w:abstractNumId w:val="4"/>
-  </w:num>
-  <w:num w:numId="4" w16cid:durableId="597178342">
-    <w:abstractNumId w:val="3"/>
-  </w:num>
-  <w:num w:numId="5" w16cid:durableId="418060362">
-    <w:abstractNumId w:val="1"/>
   </w:num>
 </w:numbering>
 </file>

</xml_diff>